<commit_message>
adding sitemesh. profile.jst jsp fragments and tags
</commit_message>
<xml_diff>
--- a/План курса(Resume-link).docx
+++ b/План курса(Resume-link).docx
@@ -1,6 +1,6 @@
 
 <file path=word/document.xml><?xml version="1.0" encoding="utf-8"?>
-<w:document xmlns:wpc="http://schemas.microsoft.com/office/word/2010/wordprocessingCanvas" xmlns:cx="http://schemas.microsoft.com/office/drawing/2014/chartex" xmlns:mc="http://schemas.openxmlformats.org/markup-compatibility/2006" xmlns:o="urn:schemas-microsoft-com:office:office" xmlns:r="http://schemas.openxmlformats.org/officeDocument/2006/relationships" xmlns:m="http://schemas.openxmlformats.org/officeDocument/2006/math" xmlns:v="urn:schemas-microsoft-com:vml" xmlns:wp14="http://schemas.microsoft.com/office/word/2010/wordprocessingDrawing" xmlns:wp="http://schemas.openxmlformats.org/drawingml/2006/wordprocessingDrawing" xmlns:w10="urn:schemas-microsoft-com:office:word" xmlns:w="http://schemas.openxmlformats.org/wordprocessingml/2006/main" xmlns:w14="http://schemas.microsoft.com/office/word/2010/wordml" xmlns:w15="http://schemas.microsoft.com/office/word/2012/wordml" xmlns:w16se="http://schemas.microsoft.com/office/word/2015/wordml/symex" xmlns:wpg="http://schemas.microsoft.com/office/word/2010/wordprocessingGroup" xmlns:wpi="http://schemas.microsoft.com/office/word/2010/wordprocessingInk" xmlns:wne="http://schemas.microsoft.com/office/word/2006/wordml" xmlns:wps="http://schemas.microsoft.com/office/word/2010/wordprocessingShape" mc:Ignorable="w14 w15 w16se wp14">
+<w:document xmlns:wpc="http://schemas.microsoft.com/office/word/2010/wordprocessingCanvas" xmlns:mc="http://schemas.openxmlformats.org/markup-compatibility/2006" xmlns:o="urn:schemas-microsoft-com:office:office" xmlns:r="http://schemas.openxmlformats.org/officeDocument/2006/relationships" xmlns:m="http://schemas.openxmlformats.org/officeDocument/2006/math" xmlns:v="urn:schemas-microsoft-com:vml" xmlns:wp14="http://schemas.microsoft.com/office/word/2010/wordprocessingDrawing" xmlns:wp="http://schemas.openxmlformats.org/drawingml/2006/wordprocessingDrawing" xmlns:w10="urn:schemas-microsoft-com:office:word" xmlns:w="http://schemas.openxmlformats.org/wordprocessingml/2006/main" xmlns:w14="http://schemas.microsoft.com/office/word/2010/wordml" xmlns:w15="http://schemas.microsoft.com/office/word/2012/wordml" xmlns:wpg="http://schemas.microsoft.com/office/word/2010/wordprocessingGroup" xmlns:wpi="http://schemas.microsoft.com/office/word/2010/wordprocessingInk" xmlns:wne="http://schemas.microsoft.com/office/word/2006/wordml" xmlns:wps="http://schemas.microsoft.com/office/word/2010/wordprocessingShape" mc:Ignorable="w14 w15 wp14">
   <w:body>
     <w:p>
       <w:pPr>
@@ -17,6 +17,8 @@
           <w:szCs w:val="36"/>
         </w:rPr>
       </w:pPr>
+      <w:bookmarkStart w:id="0" w:name="_GoBack"/>
+      <w:bookmarkEnd w:id="0"/>
       <w:proofErr w:type="spellStart"/>
       <w:r>
         <w:rPr>
@@ -118,20 +120,153 @@
           <w:lang w:val="ru-RU"/>
         </w:rPr>
       </w:pPr>
-      <w:hyperlink r:id="rId5" w:anchor="lesson1" w:history="1">
-        <w:r>
-          <w:rPr>
-            <w:rFonts w:ascii="Helvetica" w:eastAsia="Times New Roman" w:hAnsi="Helvetica" w:cs="Helvetica"/>
-            <w:b/>
-            <w:bCs/>
-            <w:color w:val="025577"/>
-            <w:sz w:val="24"/>
-            <w:szCs w:val="24"/>
-            <w:lang w:val="ru-RU"/>
-          </w:rPr>
-          <w:t>Настройка окружения и обзор архитектуры будущего приложения</w:t>
-        </w:r>
-      </w:hyperlink>
+      <w:r>
+        <w:fldChar w:fldCharType="begin"/>
+      </w:r>
+      <w:r>
+        <w:rPr>
+          <w:lang w:val="ru-RU"/>
+          <w:rPrChange w:id="1" w:author="Windows User" w:date="2018-03-16T11:25:00Z">
+            <w:rPr/>
+          </w:rPrChange>
+        </w:rPr>
+        <w:instrText xml:space="preserve"> </w:instrText>
+      </w:r>
+      <w:r>
+        <w:instrText>HYPERLINK</w:instrText>
+      </w:r>
+      <w:r>
+        <w:rPr>
+          <w:lang w:val="ru-RU"/>
+          <w:rPrChange w:id="2" w:author="Windows User" w:date="2018-03-16T11:25:00Z">
+            <w:rPr/>
+          </w:rPrChange>
+        </w:rPr>
+        <w:instrText xml:space="preserve"> "</w:instrText>
+      </w:r>
+      <w:r>
+        <w:instrText>http</w:instrText>
+      </w:r>
+      <w:r>
+        <w:rPr>
+          <w:lang w:val="ru-RU"/>
+          <w:rPrChange w:id="3" w:author="Windows User" w:date="2018-03-16T11:25:00Z">
+            <w:rPr/>
+          </w:rPrChange>
+        </w:rPr>
+        <w:instrText>://</w:instrText>
+      </w:r>
+      <w:r>
+        <w:instrText>devstudy</w:instrText>
+      </w:r>
+      <w:r>
+        <w:rPr>
+          <w:lang w:val="ru-RU"/>
+          <w:rPrChange w:id="4" w:author="Windows User" w:date="2018-03-16T11:25:00Z">
+            <w:rPr/>
+          </w:rPrChange>
+        </w:rPr>
+        <w:instrText>.</w:instrText>
+      </w:r>
+      <w:r>
+        <w:instrText>net</w:instrText>
+      </w:r>
+      <w:r>
+        <w:rPr>
+          <w:lang w:val="ru-RU"/>
+          <w:rPrChange w:id="5" w:author="Windows User" w:date="2018-03-16T11:25:00Z">
+            <w:rPr/>
+          </w:rPrChange>
+        </w:rPr>
+        <w:instrText>/</w:instrText>
+      </w:r>
+      <w:r>
+        <w:instrText>course</w:instrText>
+      </w:r>
+      <w:r>
+        <w:rPr>
+          <w:lang w:val="ru-RU"/>
+          <w:rPrChange w:id="6" w:author="Windows User" w:date="2018-03-16T11:25:00Z">
+            <w:rPr/>
+          </w:rPrChange>
+        </w:rPr>
+        <w:instrText>/</w:instrText>
+      </w:r>
+      <w:r>
+        <w:instrText>jee</w:instrText>
+      </w:r>
+      <w:r>
+        <w:rPr>
+          <w:lang w:val="ru-RU"/>
+          <w:rPrChange w:id="7" w:author="Windows User" w:date="2018-03-16T11:25:00Z">
+            <w:rPr/>
+          </w:rPrChange>
+        </w:rPr>
+        <w:instrText>-</w:instrText>
+      </w:r>
+      <w:r>
+        <w:instrText>resume</w:instrText>
+      </w:r>
+      <w:r>
+        <w:rPr>
+          <w:lang w:val="ru-RU"/>
+          <w:rPrChange w:id="8" w:author="Windows User" w:date="2018-03-16T11:25:00Z">
+            <w:rPr/>
+          </w:rPrChange>
+        </w:rPr>
+        <w:instrText>" \</w:instrText>
+      </w:r>
+      <w:r>
+        <w:instrText>l</w:instrText>
+      </w:r>
+      <w:r>
+        <w:rPr>
+          <w:lang w:val="ru-RU"/>
+          <w:rPrChange w:id="9" w:author="Windows User" w:date="2018-03-16T11:25:00Z">
+            <w:rPr/>
+          </w:rPrChange>
+        </w:rPr>
+        <w:instrText xml:space="preserve"> "</w:instrText>
+      </w:r>
+      <w:r>
+        <w:instrText>lesson</w:instrText>
+      </w:r>
+      <w:r>
+        <w:rPr>
+          <w:lang w:val="ru-RU"/>
+          <w:rPrChange w:id="10" w:author="Windows User" w:date="2018-03-16T11:25:00Z">
+            <w:rPr/>
+          </w:rPrChange>
+        </w:rPr>
+        <w:instrText xml:space="preserve">1" </w:instrText>
+      </w:r>
+      <w:r>
+        <w:fldChar w:fldCharType="separate"/>
+      </w:r>
+      <w:r>
+        <w:rPr>
+          <w:rFonts w:ascii="Helvetica" w:eastAsia="Times New Roman" w:hAnsi="Helvetica" w:cs="Helvetica"/>
+          <w:b/>
+          <w:bCs/>
+          <w:color w:val="025577"/>
+          <w:sz w:val="24"/>
+          <w:szCs w:val="24"/>
+          <w:lang w:val="ru-RU"/>
+        </w:rPr>
+        <w:t>Настройка окружения и обзор архитектуры будущего приложения</w:t>
+      </w:r>
+      <w:r>
+        <w:rPr>
+          <w:rFonts w:ascii="Helvetica" w:eastAsia="Times New Roman" w:hAnsi="Helvetica" w:cs="Helvetica"/>
+          <w:b/>
+          <w:bCs/>
+          <w:color w:val="025577"/>
+          <w:sz w:val="24"/>
+          <w:szCs w:val="24"/>
+          <w:lang w:val="ru-RU"/>
+        </w:rPr>
+        <w:fldChar w:fldCharType="end"/>
+      </w:r>
     </w:p>
     <w:p>
       <w:pPr>
@@ -298,7 +433,7 @@
         </w:rPr>
         <w:t xml:space="preserve"> (</w:t>
       </w:r>
-      <w:hyperlink r:id="rId6" w:tgtFrame="_blank" w:history="1">
+      <w:hyperlink r:id="rId5" w:tgtFrame="_blank" w:history="1">
         <w:r>
           <w:rPr>
             <w:rFonts w:ascii="Helvetica" w:eastAsia="Times New Roman" w:hAnsi="Helvetica" w:cs="Helvetica"/>
@@ -2013,7 +2148,6 @@
         </w:rPr>
         <w:t xml:space="preserve"> </w:t>
       </w:r>
-      <w:proofErr w:type="spellStart"/>
       <w:r>
         <w:rPr>
           <w:rFonts w:ascii="Helvetica" w:eastAsia="Times New Roman" w:hAnsi="Helvetica" w:cs="Helvetica"/>
@@ -2023,7 +2157,6 @@
         </w:rPr>
         <w:t>Postgres</w:t>
       </w:r>
-      <w:proofErr w:type="spellEnd"/>
       <w:r>
         <w:rPr>
           <w:rFonts w:ascii="Helvetica" w:eastAsia="Times New Roman" w:hAnsi="Helvetica" w:cs="Helvetica"/>
@@ -3860,7 +3993,6 @@
           <w:szCs w:val="20"/>
           <w:lang w:val="ru-RU"/>
         </w:rPr>
-        <w:lastRenderedPageBreak/>
         <w:t>В</w:t>
       </w:r>
       <w:r>
@@ -3987,14 +4119,6 @@
           <w:szCs w:val="20"/>
         </w:rPr>
         <w:br/>
-      </w:r>
-      <w:r>
-        <w:rPr>
-          <w:rFonts w:ascii="Consolas" w:hAnsi="Consolas" w:cs="Consolas"/>
-          <w:color w:val="BF5F3F"/>
-          <w:sz w:val="20"/>
-          <w:szCs w:val="20"/>
-        </w:rPr>
         <w:t>&lt;%@</w:t>
       </w:r>
       <w:r>
@@ -4193,6 +4317,11 @@
     <w:p>
       <w:pPr>
         <w:pStyle w:val="Heading1"/>
+        <w:rPr>
+          <w:rPrChange w:id="11" w:author="Windows User" w:date="2018-03-16T11:25:00Z">
+            <w:rPr/>
+          </w:rPrChange>
+        </w:rPr>
       </w:pPr>
       <w:proofErr w:type="spellStart"/>
       <w:r>
@@ -4201,291 +4330,584 @@
       <w:proofErr w:type="spellEnd"/>
     </w:p>
     <w:p>
-      <w:pPr>
-        <w:rPr>
-          <w:lang w:val="ru-RU"/>
-        </w:rPr>
-      </w:pPr>
-      <w:r>
-        <w:rPr>
-          <w:lang w:val="ru-RU"/>
-        </w:rPr>
-        <w:t>добавить депенденси в пом</w:t>
+      <w:ins w:id="12" w:author="Windows User" w:date="2018-03-16T11:25:00Z">
+        <w:r>
+          <w:t>1)</w:t>
+        </w:r>
+      </w:ins>
+      <w:r>
+        <w:rPr>
+          <w:lang w:val="ru-RU"/>
+        </w:rPr>
+        <w:t>добавить</w:t>
+      </w:r>
+      <w:r>
+        <w:t xml:space="preserve"> </w:t>
+      </w:r>
+      <w:r>
+        <w:rPr>
+          <w:lang w:val="ru-RU"/>
+        </w:rPr>
+        <w:t>депенденси</w:t>
+      </w:r>
+      <w:r>
+        <w:t xml:space="preserve"> </w:t>
+      </w:r>
+      <w:r>
+        <w:rPr>
+          <w:lang w:val="ru-RU"/>
+        </w:rPr>
+        <w:t>в</w:t>
+      </w:r>
+      <w:r>
+        <w:t xml:space="preserve"> </w:t>
+      </w:r>
+      <w:r>
+        <w:rPr>
+          <w:lang w:val="ru-RU"/>
+        </w:rPr>
+        <w:t>пом</w:t>
+      </w:r>
+    </w:p>
+    <w:p>
+      <w:r>
+        <w:fldChar w:fldCharType="begin"/>
+      </w:r>
+      <w:r>
+        <w:rPr>
+          <w:rPrChange w:id="13" w:author="Windows User" w:date="2018-03-16T11:25:00Z">
+            <w:rPr/>
+          </w:rPrChange>
+        </w:rPr>
+        <w:instrText xml:space="preserve"> </w:instrText>
+      </w:r>
+      <w:r>
+        <w:instrText>HYPERLINK</w:instrText>
+      </w:r>
+      <w:r>
+        <w:rPr>
+          <w:rPrChange w:id="14" w:author="Windows User" w:date="2018-03-16T11:25:00Z">
+            <w:rPr/>
+          </w:rPrChange>
+        </w:rPr>
+        <w:instrText xml:space="preserve"> "</w:instrText>
+      </w:r>
+      <w:r>
+        <w:instrText>https</w:instrText>
+      </w:r>
+      <w:r>
+        <w:rPr>
+          <w:rPrChange w:id="15" w:author="Windows User" w:date="2018-03-16T11:25:00Z">
+            <w:rPr/>
+          </w:rPrChange>
+        </w:rPr>
+        <w:instrText>://</w:instrText>
+      </w:r>
+      <w:r>
+        <w:instrText>mvnrepository</w:instrText>
+      </w:r>
+      <w:r>
+        <w:rPr>
+          <w:rPrChange w:id="16" w:author="Windows User" w:date="2018-03-16T11:25:00Z">
+            <w:rPr/>
+          </w:rPrChange>
+        </w:rPr>
+        <w:instrText>.</w:instrText>
+      </w:r>
+      <w:r>
+        <w:instrText>com</w:instrText>
+      </w:r>
+      <w:r>
+        <w:rPr>
+          <w:rPrChange w:id="17" w:author="Windows User" w:date="2018-03-16T11:25:00Z">
+            <w:rPr/>
+          </w:rPrChange>
+        </w:rPr>
+        <w:instrText>/</w:instrText>
+      </w:r>
+      <w:r>
+        <w:instrText>artifact</w:instrText>
+      </w:r>
+      <w:r>
+        <w:rPr>
+          <w:rPrChange w:id="18" w:author="Windows User" w:date="2018-03-16T11:25:00Z">
+            <w:rPr/>
+          </w:rPrChange>
+        </w:rPr>
+        <w:instrText>/</w:instrText>
+      </w:r>
+      <w:r>
+        <w:instrText>org</w:instrText>
+      </w:r>
+      <w:r>
+        <w:rPr>
+          <w:rPrChange w:id="19" w:author="Windows User" w:date="2018-03-16T11:25:00Z">
+            <w:rPr/>
+          </w:rPrChange>
+        </w:rPr>
+        <w:instrText>.</w:instrText>
+      </w:r>
+      <w:r>
+        <w:instrText>sitemesh</w:instrText>
+      </w:r>
+      <w:r>
+        <w:rPr>
+          <w:rPrChange w:id="20" w:author="Windows User" w:date="2018-03-16T11:25:00Z">
+            <w:rPr/>
+          </w:rPrChange>
+        </w:rPr>
+        <w:instrText>/</w:instrText>
+      </w:r>
+      <w:r>
+        <w:instrText>sitemesh</w:instrText>
+      </w:r>
+      <w:r>
+        <w:rPr>
+          <w:rPrChange w:id="21" w:author="Windows User" w:date="2018-03-16T11:25:00Z">
+            <w:rPr/>
+          </w:rPrChange>
+        </w:rPr>
+        <w:instrText xml:space="preserve">/3.0.1" </w:instrText>
+      </w:r>
+      <w:r>
+        <w:fldChar w:fldCharType="separate"/>
+      </w:r>
+      <w:r>
+        <w:rPr>
+          <w:rStyle w:val="Hyperlink"/>
+        </w:rPr>
+        <w:t>https</w:t>
+      </w:r>
+      <w:r>
+        <w:rPr>
+          <w:rStyle w:val="Hyperlink"/>
+        </w:rPr>
+        <w:t>://</w:t>
+      </w:r>
+      <w:proofErr w:type="spellStart"/>
+      <w:r>
+        <w:rPr>
+          <w:rStyle w:val="Hyperlink"/>
+        </w:rPr>
+        <w:t>mvnrepository</w:t>
+      </w:r>
+      <w:proofErr w:type="spellEnd"/>
+      <w:r>
+        <w:rPr>
+          <w:rStyle w:val="Hyperlink"/>
+        </w:rPr>
+        <w:t>.</w:t>
+      </w:r>
+      <w:r>
+        <w:rPr>
+          <w:rStyle w:val="Hyperlink"/>
+        </w:rPr>
+        <w:t>com</w:t>
+      </w:r>
+      <w:r>
+        <w:rPr>
+          <w:rStyle w:val="Hyperlink"/>
+        </w:rPr>
+        <w:t>/</w:t>
+      </w:r>
+      <w:r>
+        <w:rPr>
+          <w:rStyle w:val="Hyperlink"/>
+        </w:rPr>
+        <w:t>artifact</w:t>
+      </w:r>
+      <w:r>
+        <w:rPr>
+          <w:rStyle w:val="Hyperlink"/>
+        </w:rPr>
+        <w:t>/</w:t>
+      </w:r>
+      <w:r>
+        <w:rPr>
+          <w:rStyle w:val="Hyperlink"/>
+        </w:rPr>
+        <w:t>org</w:t>
+      </w:r>
+      <w:r>
+        <w:rPr>
+          <w:rStyle w:val="Hyperlink"/>
+        </w:rPr>
+        <w:t>.</w:t>
+      </w:r>
+      <w:proofErr w:type="spellStart"/>
+      <w:r>
+        <w:rPr>
+          <w:rStyle w:val="Hyperlink"/>
+        </w:rPr>
+        <w:t>sitemesh</w:t>
+      </w:r>
+      <w:proofErr w:type="spellEnd"/>
+      <w:r>
+        <w:rPr>
+          <w:rStyle w:val="Hyperlink"/>
+        </w:rPr>
+        <w:t>/</w:t>
+      </w:r>
+      <w:proofErr w:type="spellStart"/>
+      <w:r>
+        <w:rPr>
+          <w:rStyle w:val="Hyperlink"/>
+        </w:rPr>
+        <w:t>sitemesh</w:t>
+      </w:r>
+      <w:proofErr w:type="spellEnd"/>
+      <w:r>
+        <w:rPr>
+          <w:rStyle w:val="Hyperlink"/>
+        </w:rPr>
+        <w:t>/3.0.1</w:t>
+      </w:r>
+      <w:r>
+        <w:rPr>
+          <w:rStyle w:val="Hyperlink"/>
+          <w:lang w:val="ru-RU"/>
+        </w:rPr>
+        <w:fldChar w:fldCharType="end"/>
+      </w:r>
+    </w:p>
+    <w:p>
+      <w:r>
+        <w:fldChar w:fldCharType="begin"/>
+      </w:r>
+      <w:r>
+        <w:rPr>
+          <w:rPrChange w:id="22" w:author="Windows User" w:date="2018-03-16T11:25:00Z">
+            <w:rPr/>
+          </w:rPrChange>
+        </w:rPr>
+        <w:instrText xml:space="preserve"> </w:instrText>
+      </w:r>
+      <w:r>
+        <w:instrText>HYPERLINK</w:instrText>
+      </w:r>
+      <w:r>
+        <w:rPr>
+          <w:rPrChange w:id="23" w:author="Windows User" w:date="2018-03-16T11:25:00Z">
+            <w:rPr/>
+          </w:rPrChange>
+        </w:rPr>
+        <w:instrText xml:space="preserve"> "</w:instrText>
+      </w:r>
+      <w:r>
+        <w:instrText>http</w:instrText>
+      </w:r>
+      <w:r>
+        <w:rPr>
+          <w:rPrChange w:id="24" w:author="Windows User" w:date="2018-03-16T11:25:00Z">
+            <w:rPr/>
+          </w:rPrChange>
+        </w:rPr>
+        <w:instrText>://</w:instrText>
+      </w:r>
+      <w:r>
+        <w:instrText>wiki</w:instrText>
+      </w:r>
+      <w:r>
+        <w:rPr>
+          <w:rPrChange w:id="25" w:author="Windows User" w:date="2018-03-16T11:25:00Z">
+            <w:rPr/>
+          </w:rPrChange>
+        </w:rPr>
+        <w:instrText>.</w:instrText>
+      </w:r>
+      <w:r>
+        <w:instrText>sitemesh</w:instrText>
+      </w:r>
+      <w:r>
+        <w:rPr>
+          <w:rPrChange w:id="26" w:author="Windows User" w:date="2018-03-16T11:25:00Z">
+            <w:rPr/>
+          </w:rPrChange>
+        </w:rPr>
+        <w:instrText>.</w:instrText>
+      </w:r>
+      <w:r>
+        <w:instrText>org</w:instrText>
+      </w:r>
+      <w:r>
+        <w:rPr>
+          <w:rPrChange w:id="27" w:author="Windows User" w:date="2018-03-16T11:25:00Z">
+            <w:rPr/>
+          </w:rPrChange>
+        </w:rPr>
+        <w:instrText>/</w:instrText>
+      </w:r>
+      <w:r>
+        <w:instrText>wiki</w:instrText>
+      </w:r>
+      <w:r>
+        <w:rPr>
+          <w:rPrChange w:id="28" w:author="Windows User" w:date="2018-03-16T11:25:00Z">
+            <w:rPr/>
+          </w:rPrChange>
+        </w:rPr>
+        <w:instrText>/</w:instrText>
+      </w:r>
+      <w:r>
+        <w:instrText>display</w:instrText>
+      </w:r>
+      <w:r>
+        <w:rPr>
+          <w:rPrChange w:id="29" w:author="Windows User" w:date="2018-03-16T11:25:00Z">
+            <w:rPr/>
+          </w:rPrChange>
+        </w:rPr>
+        <w:instrText>/</w:instrText>
+      </w:r>
+      <w:r>
+        <w:instrText>sitemesh</w:instrText>
+      </w:r>
+      <w:r>
+        <w:rPr>
+          <w:rPrChange w:id="30" w:author="Windows User" w:date="2018-03-16T11:25:00Z">
+            <w:rPr/>
+          </w:rPrChange>
+        </w:rPr>
+        <w:instrText>3/</w:instrText>
+      </w:r>
+      <w:r>
+        <w:instrText>Getting</w:instrText>
+      </w:r>
+      <w:r>
+        <w:rPr>
+          <w:rPrChange w:id="31" w:author="Windows User" w:date="2018-03-16T11:25:00Z">
+            <w:rPr/>
+          </w:rPrChange>
+        </w:rPr>
+        <w:instrText>+</w:instrText>
+      </w:r>
+      <w:r>
+        <w:instrText>Started</w:instrText>
+      </w:r>
+      <w:r>
+        <w:rPr>
+          <w:rPrChange w:id="32" w:author="Windows User" w:date="2018-03-16T11:25:00Z">
+            <w:rPr/>
+          </w:rPrChange>
+        </w:rPr>
+        <w:instrText>+</w:instrText>
+      </w:r>
+      <w:r>
+        <w:instrText>with</w:instrText>
+      </w:r>
+      <w:r>
+        <w:rPr>
+          <w:rPrChange w:id="33" w:author="Windows User" w:date="2018-03-16T11:25:00Z">
+            <w:rPr/>
+          </w:rPrChange>
+        </w:rPr>
+        <w:instrText>+</w:instrText>
+      </w:r>
+      <w:r>
+        <w:instrText>SiteMesh</w:instrText>
+      </w:r>
+      <w:r>
+        <w:rPr>
+          <w:rPrChange w:id="34" w:author="Windows User" w:date="2018-03-16T11:25:00Z">
+            <w:rPr/>
+          </w:rPrChange>
+        </w:rPr>
+        <w:instrText xml:space="preserve">+3" </w:instrText>
+      </w:r>
+      <w:r>
+        <w:fldChar w:fldCharType="separate"/>
+      </w:r>
+      <w:r>
+        <w:rPr>
+          <w:rStyle w:val="Hyperlink"/>
+        </w:rPr>
+        <w:t>http</w:t>
+      </w:r>
+      <w:r>
+        <w:rPr>
+          <w:rStyle w:val="Hyperlink"/>
+        </w:rPr>
+        <w:t>://</w:t>
+      </w:r>
+      <w:r>
+        <w:rPr>
+          <w:rStyle w:val="Hyperlink"/>
+        </w:rPr>
+        <w:t>wiki</w:t>
+      </w:r>
+      <w:r>
+        <w:rPr>
+          <w:rStyle w:val="Hyperlink"/>
+        </w:rPr>
+        <w:t>.</w:t>
+      </w:r>
+      <w:proofErr w:type="spellStart"/>
+      <w:r>
+        <w:rPr>
+          <w:rStyle w:val="Hyperlink"/>
+        </w:rPr>
+        <w:t>sitemesh</w:t>
+      </w:r>
+      <w:proofErr w:type="spellEnd"/>
+      <w:r>
+        <w:rPr>
+          <w:rStyle w:val="Hyperlink"/>
+        </w:rPr>
+        <w:t>.</w:t>
+      </w:r>
+      <w:r>
+        <w:rPr>
+          <w:rStyle w:val="Hyperlink"/>
+        </w:rPr>
+        <w:t>org</w:t>
+      </w:r>
+      <w:r>
+        <w:rPr>
+          <w:rStyle w:val="Hyperlink"/>
+        </w:rPr>
+        <w:t>/</w:t>
+      </w:r>
+      <w:r>
+        <w:rPr>
+          <w:rStyle w:val="Hyperlink"/>
+        </w:rPr>
+        <w:t>wiki</w:t>
+      </w:r>
+      <w:r>
+        <w:rPr>
+          <w:rStyle w:val="Hyperlink"/>
+        </w:rPr>
+        <w:t>/</w:t>
+      </w:r>
+      <w:r>
+        <w:rPr>
+          <w:rStyle w:val="Hyperlink"/>
+        </w:rPr>
+        <w:t>display</w:t>
+      </w:r>
+      <w:r>
+        <w:rPr>
+          <w:rStyle w:val="Hyperlink"/>
+        </w:rPr>
+        <w:t>/</w:t>
+      </w:r>
+      <w:proofErr w:type="spellStart"/>
+      <w:r>
+        <w:rPr>
+          <w:rStyle w:val="Hyperlink"/>
+        </w:rPr>
+        <w:t>sitemesh</w:t>
+      </w:r>
+      <w:proofErr w:type="spellEnd"/>
+      <w:r>
+        <w:rPr>
+          <w:rStyle w:val="Hyperlink"/>
+        </w:rPr>
+        <w:t>3/</w:t>
+      </w:r>
+      <w:r>
+        <w:rPr>
+          <w:rStyle w:val="Hyperlink"/>
+        </w:rPr>
+        <w:t>Getting</w:t>
+      </w:r>
+      <w:r>
+        <w:rPr>
+          <w:rStyle w:val="Hyperlink"/>
+        </w:rPr>
+        <w:t>+</w:t>
+      </w:r>
+      <w:r>
+        <w:rPr>
+          <w:rStyle w:val="Hyperlink"/>
+        </w:rPr>
+        <w:t>Started</w:t>
+      </w:r>
+      <w:r>
+        <w:rPr>
+          <w:rStyle w:val="Hyperlink"/>
+        </w:rPr>
+        <w:t>+</w:t>
+      </w:r>
+      <w:r>
+        <w:rPr>
+          <w:rStyle w:val="Hyperlink"/>
+        </w:rPr>
+        <w:t>with</w:t>
+      </w:r>
+      <w:r>
+        <w:rPr>
+          <w:rStyle w:val="Hyperlink"/>
+        </w:rPr>
+        <w:t>+</w:t>
+      </w:r>
+      <w:proofErr w:type="spellStart"/>
+      <w:r>
+        <w:rPr>
+          <w:rStyle w:val="Hyperlink"/>
+        </w:rPr>
+        <w:t>SiteMesh</w:t>
+      </w:r>
+      <w:proofErr w:type="spellEnd"/>
+      <w:r>
+        <w:rPr>
+          <w:rStyle w:val="Hyperlink"/>
+        </w:rPr>
+        <w:t>+3</w:t>
+      </w:r>
+      <w:r>
+        <w:rPr>
+          <w:rStyle w:val="Hyperlink"/>
+          <w:lang w:val="ru-RU"/>
+        </w:rPr>
+        <w:fldChar w:fldCharType="end"/>
       </w:r>
     </w:p>
     <w:p>
       <w:pPr>
         <w:rPr>
           <w:lang w:val="ru-RU"/>
+          <w:rPrChange w:id="35" w:author="Windows User" w:date="2018-03-16T11:25:00Z">
+            <w:rPr/>
+          </w:rPrChange>
         </w:rPr>
       </w:pPr>
-      <w:hyperlink r:id="rId7" w:history="1">
+      <w:ins w:id="36" w:author="Windows User" w:date="2018-03-16T11:25:00Z">
         <w:r>
           <w:rPr>
-            <w:rStyle w:val="Hyperlink"/>
+            <w:lang w:val="ru-RU"/>
           </w:rPr>
-          <w:t>https</w:t>
+          <w:t>2)добавить</w:t>
         </w:r>
+      </w:ins>
+      <w:del w:id="37" w:author="Windows User" w:date="2018-03-16T11:25:00Z">
         <w:r>
           <w:rPr>
-            <w:rStyle w:val="Hyperlink"/>
             <w:lang w:val="ru-RU"/>
           </w:rPr>
-          <w:t>://</w:t>
+          <w:delText>обівить</w:delText>
         </w:r>
-        <w:proofErr w:type="spellStart"/>
-        <w:r>
-          <w:rPr>
-            <w:rStyle w:val="Hyperlink"/>
-          </w:rPr>
-          <w:t>mvnrepository</w:t>
-        </w:r>
-        <w:proofErr w:type="spellEnd"/>
-        <w:r>
-          <w:rPr>
-            <w:rStyle w:val="Hyperlink"/>
-            <w:lang w:val="ru-RU"/>
-          </w:rPr>
-          <w:t>.</w:t>
-        </w:r>
-        <w:r>
-          <w:rPr>
-            <w:rStyle w:val="Hyperlink"/>
-          </w:rPr>
-          <w:t>com</w:t>
-        </w:r>
-        <w:r>
-          <w:rPr>
-            <w:rStyle w:val="Hyperlink"/>
-            <w:lang w:val="ru-RU"/>
-          </w:rPr>
-          <w:t>/</w:t>
-        </w:r>
-        <w:r>
-          <w:rPr>
-            <w:rStyle w:val="Hyperlink"/>
-          </w:rPr>
-          <w:t>artifact</w:t>
-        </w:r>
-        <w:r>
-          <w:rPr>
-            <w:rStyle w:val="Hyperlink"/>
-            <w:lang w:val="ru-RU"/>
-          </w:rPr>
-          <w:t>/</w:t>
-        </w:r>
-        <w:r>
-          <w:rPr>
-            <w:rStyle w:val="Hyperlink"/>
-          </w:rPr>
-          <w:t>org</w:t>
-        </w:r>
-        <w:r>
-          <w:rPr>
-            <w:rStyle w:val="Hyperlink"/>
-            <w:lang w:val="ru-RU"/>
-          </w:rPr>
-          <w:t>.</w:t>
-        </w:r>
-        <w:proofErr w:type="spellStart"/>
-        <w:r>
-          <w:rPr>
-            <w:rStyle w:val="Hyperlink"/>
-          </w:rPr>
-          <w:t>sitemesh</w:t>
-        </w:r>
-        <w:proofErr w:type="spellEnd"/>
-        <w:r>
-          <w:rPr>
-            <w:rStyle w:val="Hyperlink"/>
-            <w:lang w:val="ru-RU"/>
-          </w:rPr>
-          <w:t>/</w:t>
-        </w:r>
-        <w:proofErr w:type="spellStart"/>
-        <w:r>
-          <w:rPr>
-            <w:rStyle w:val="Hyperlink"/>
-          </w:rPr>
-          <w:t>sitemesh</w:t>
-        </w:r>
-        <w:proofErr w:type="spellEnd"/>
-        <w:r>
-          <w:rPr>
-            <w:rStyle w:val="Hyperlink"/>
-            <w:lang w:val="ru-RU"/>
-          </w:rPr>
-          <w:t>/3.0.1</w:t>
-        </w:r>
-      </w:hyperlink>
-    </w:p>
-    <w:p>
-      <w:pPr>
-        <w:rPr>
-          <w:lang w:val="ru-RU"/>
-        </w:rPr>
-      </w:pPr>
-      <w:hyperlink r:id="rId8" w:history="1">
-        <w:r>
-          <w:rPr>
-            <w:rStyle w:val="Hyperlink"/>
-          </w:rPr>
-          <w:t>http</w:t>
-        </w:r>
-        <w:r>
-          <w:rPr>
-            <w:rStyle w:val="Hyperlink"/>
-            <w:lang w:val="ru-RU"/>
-          </w:rPr>
-          <w:t>://</w:t>
-        </w:r>
-        <w:r>
-          <w:rPr>
-            <w:rStyle w:val="Hyperlink"/>
-          </w:rPr>
-          <w:t>wiki</w:t>
-        </w:r>
-        <w:r>
-          <w:rPr>
-            <w:rStyle w:val="Hyperlink"/>
-            <w:lang w:val="ru-RU"/>
-          </w:rPr>
-          <w:t>.</w:t>
-        </w:r>
-        <w:proofErr w:type="spellStart"/>
-        <w:r>
-          <w:rPr>
-            <w:rStyle w:val="Hyperlink"/>
-          </w:rPr>
-          <w:t>sitemesh</w:t>
-        </w:r>
-        <w:proofErr w:type="spellEnd"/>
-        <w:r>
-          <w:rPr>
-            <w:rStyle w:val="Hyperlink"/>
-            <w:lang w:val="ru-RU"/>
-          </w:rPr>
-          <w:t>.</w:t>
-        </w:r>
-        <w:r>
-          <w:rPr>
-            <w:rStyle w:val="Hyperlink"/>
-          </w:rPr>
-          <w:t>org</w:t>
-        </w:r>
-        <w:r>
-          <w:rPr>
-            <w:rStyle w:val="Hyperlink"/>
-            <w:lang w:val="ru-RU"/>
-          </w:rPr>
-          <w:t>/</w:t>
-        </w:r>
-        <w:r>
-          <w:rPr>
-            <w:rStyle w:val="Hyperlink"/>
-          </w:rPr>
-          <w:t>wiki</w:t>
-        </w:r>
-        <w:r>
-          <w:rPr>
-            <w:rStyle w:val="Hyperlink"/>
-            <w:lang w:val="ru-RU"/>
-          </w:rPr>
-          <w:t>/</w:t>
-        </w:r>
-        <w:r>
-          <w:rPr>
-            <w:rStyle w:val="Hyperlink"/>
-          </w:rPr>
-          <w:t>display</w:t>
-        </w:r>
-        <w:r>
-          <w:rPr>
-            <w:rStyle w:val="Hyperlink"/>
-            <w:lang w:val="ru-RU"/>
-          </w:rPr>
-          <w:t>/</w:t>
-        </w:r>
-        <w:proofErr w:type="spellStart"/>
-        <w:r>
-          <w:rPr>
-            <w:rStyle w:val="Hyperlink"/>
-          </w:rPr>
-          <w:t>sitemesh</w:t>
-        </w:r>
-        <w:proofErr w:type="spellEnd"/>
-        <w:r>
-          <w:rPr>
-            <w:rStyle w:val="Hyperlink"/>
-            <w:lang w:val="ru-RU"/>
-          </w:rPr>
-          <w:t>3/</w:t>
-        </w:r>
-        <w:r>
-          <w:rPr>
-            <w:rStyle w:val="Hyperlink"/>
-          </w:rPr>
-          <w:t>Getting</w:t>
-        </w:r>
-        <w:r>
-          <w:rPr>
-            <w:rStyle w:val="Hyperlink"/>
-            <w:lang w:val="ru-RU"/>
-          </w:rPr>
-          <w:t>+</w:t>
-        </w:r>
-        <w:r>
-          <w:rPr>
-            <w:rStyle w:val="Hyperlink"/>
-          </w:rPr>
-          <w:t>Started</w:t>
-        </w:r>
-        <w:r>
-          <w:rPr>
-            <w:rStyle w:val="Hyperlink"/>
-            <w:lang w:val="ru-RU"/>
-          </w:rPr>
-          <w:t>+</w:t>
-        </w:r>
-        <w:r>
-          <w:rPr>
-            <w:rStyle w:val="Hyperlink"/>
-          </w:rPr>
-          <w:t>with</w:t>
-        </w:r>
-        <w:r>
-          <w:rPr>
-            <w:rStyle w:val="Hyperlink"/>
-            <w:lang w:val="ru-RU"/>
-          </w:rPr>
-          <w:t>+</w:t>
-        </w:r>
-        <w:proofErr w:type="spellStart"/>
-        <w:r>
-          <w:rPr>
-            <w:rStyle w:val="Hyperlink"/>
-          </w:rPr>
-          <w:t>SiteMesh</w:t>
-        </w:r>
-        <w:proofErr w:type="spellEnd"/>
-        <w:r>
-          <w:rPr>
-            <w:rStyle w:val="Hyperlink"/>
-            <w:lang w:val="ru-RU"/>
-          </w:rPr>
-          <w:t>+3</w:t>
-        </w:r>
-      </w:hyperlink>
-    </w:p>
-    <w:p>
-      <w:r>
-        <w:rPr>
-          <w:lang w:val="ru-RU"/>
-        </w:rPr>
-        <w:t xml:space="preserve">обівить фильтр в </w:t>
-      </w:r>
-      <w:r>
-        <w:t>web.xml</w:t>
+      </w:del>
+      <w:r>
+        <w:rPr>
+          <w:lang w:val="ru-RU"/>
+        </w:rPr>
+        <w:t xml:space="preserve"> фильтр в </w:t>
+      </w:r>
+      <w:r>
+        <w:t>web</w:t>
+      </w:r>
+      <w:r>
+        <w:rPr>
+          <w:lang w:val="ru-RU"/>
+          <w:rPrChange w:id="38" w:author="Windows User" w:date="2018-03-16T11:25:00Z">
+            <w:rPr/>
+          </w:rPrChange>
+        </w:rPr>
+        <w:t>.</w:t>
+      </w:r>
+      <w:r>
+        <w:t>xml</w:t>
       </w:r>
     </w:p>
     <w:p>
@@ -4495,26 +4917,49 @@
         <w:adjustRightInd w:val="0"/>
         <w:spacing w:after="0" w:line="240" w:lineRule="auto"/>
         <w:rPr>
-          <w:rFonts w:ascii="Consolas" w:hAnsi="Consolas" w:cs="Consolas"/>
-          <w:sz w:val="20"/>
-          <w:szCs w:val="20"/>
+          <w:rFonts w:ascii="Consolas" w:hAnsi="Consolas"/>
+          <w:sz w:val="20"/>
+          <w:lang w:val="ru-RU"/>
+          <w:rPrChange w:id="39" w:author="Windows User" w:date="2018-03-16T11:25:00Z">
+            <w:rPr>
+              <w:rFonts w:ascii="Consolas" w:hAnsi="Consolas" w:cs="Consolas"/>
+              <w:sz w:val="20"/>
+              <w:szCs w:val="20"/>
+            </w:rPr>
+          </w:rPrChange>
         </w:rPr>
       </w:pPr>
       <w:r>
         <w:rPr>
-          <w:rFonts w:ascii="Consolas" w:hAnsi="Consolas" w:cs="Consolas"/>
+          <w:rFonts w:ascii="Consolas" w:hAnsi="Consolas"/>
           <w:color w:val="000000"/>
           <w:sz w:val="20"/>
-          <w:szCs w:val="20"/>
+          <w:lang w:val="ru-RU"/>
+          <w:rPrChange w:id="40" w:author="Windows User" w:date="2018-03-16T11:25:00Z">
+            <w:rPr>
+              <w:rFonts w:ascii="Consolas" w:hAnsi="Consolas" w:cs="Consolas"/>
+              <w:color w:val="000000"/>
+              <w:sz w:val="20"/>
+              <w:szCs w:val="20"/>
+            </w:rPr>
+          </w:rPrChange>
         </w:rPr>
         <w:t xml:space="preserve">  </w:t>
       </w:r>
       <w:r>
         <w:rPr>
-          <w:rFonts w:ascii="Consolas" w:hAnsi="Consolas" w:cs="Consolas"/>
+          <w:rFonts w:ascii="Consolas" w:hAnsi="Consolas"/>
           <w:color w:val="008080"/>
           <w:sz w:val="20"/>
-          <w:szCs w:val="20"/>
+          <w:lang w:val="ru-RU"/>
+          <w:rPrChange w:id="41" w:author="Windows User" w:date="2018-03-16T11:25:00Z">
+            <w:rPr>
+              <w:rFonts w:ascii="Consolas" w:hAnsi="Consolas" w:cs="Consolas"/>
+              <w:color w:val="008080"/>
+              <w:sz w:val="20"/>
+              <w:szCs w:val="20"/>
+            </w:rPr>
+          </w:rPrChange>
         </w:rPr>
         <w:t>&lt;</w:t>
       </w:r>
@@ -4529,10 +4974,18 @@
       </w:r>
       <w:r>
         <w:rPr>
-          <w:rFonts w:ascii="Consolas" w:hAnsi="Consolas" w:cs="Consolas"/>
+          <w:rFonts w:ascii="Consolas" w:hAnsi="Consolas"/>
           <w:color w:val="008080"/>
           <w:sz w:val="20"/>
-          <w:szCs w:val="20"/>
+          <w:lang w:val="ru-RU"/>
+          <w:rPrChange w:id="42" w:author="Windows User" w:date="2018-03-16T11:25:00Z">
+            <w:rPr>
+              <w:rFonts w:ascii="Consolas" w:hAnsi="Consolas" w:cs="Consolas"/>
+              <w:color w:val="008080"/>
+              <w:sz w:val="20"/>
+              <w:szCs w:val="20"/>
+            </w:rPr>
+          </w:rPrChange>
         </w:rPr>
         <w:t>&gt;</w:t>
       </w:r>
@@ -4551,10 +5004,18 @@
       </w:pPr>
       <w:r>
         <w:rPr>
-          <w:rFonts w:ascii="Consolas" w:hAnsi="Consolas" w:cs="Consolas"/>
+          <w:rFonts w:ascii="Consolas" w:hAnsi="Consolas"/>
           <w:color w:val="000000"/>
           <w:sz w:val="20"/>
-          <w:szCs w:val="20"/>
+          <w:lang w:val="ru-RU"/>
+          <w:rPrChange w:id="43" w:author="Windows User" w:date="2018-03-16T11:25:00Z">
+            <w:rPr>
+              <w:rFonts w:ascii="Consolas" w:hAnsi="Consolas" w:cs="Consolas"/>
+              <w:color w:val="000000"/>
+              <w:sz w:val="20"/>
+              <w:szCs w:val="20"/>
+            </w:rPr>
+          </w:rPrChange>
         </w:rPr>
         <w:t xml:space="preserve">    </w:t>
       </w:r>
@@ -4673,7 +5134,6 @@
         </w:rPr>
         <w:t>&gt;</w:t>
       </w:r>
-      <w:proofErr w:type="gramStart"/>
       <w:r>
         <w:rPr>
           <w:rFonts w:ascii="Consolas" w:hAnsi="Consolas" w:cs="Consolas"/>
@@ -4681,17 +5141,7 @@
           <w:sz w:val="20"/>
           <w:szCs w:val="20"/>
         </w:rPr>
-        <w:t>org.sitemesh</w:t>
-      </w:r>
-      <w:proofErr w:type="gramEnd"/>
-      <w:r>
-        <w:rPr>
-          <w:rFonts w:ascii="Consolas" w:hAnsi="Consolas" w:cs="Consolas"/>
-          <w:color w:val="000000"/>
-          <w:sz w:val="20"/>
-          <w:szCs w:val="20"/>
-        </w:rPr>
-        <w:t>.config.ConfigurableSiteMeshFilter</w:t>
+        <w:t>org.sitemesh.config.ConfigurableSiteMeshFilter</w:t>
       </w:r>
       <w:r>
         <w:rPr>
@@ -5066,6 +5516,78 @@
       </w:r>
     </w:p>
     <w:p>
+      <w:pPr>
+        <w:rPr>
+          <w:lang w:val="ru-RU"/>
+          <w:rPrChange w:id="44" w:author="Windows User" w:date="2018-03-16T11:25:00Z">
+            <w:rPr/>
+          </w:rPrChange>
+        </w:rPr>
+      </w:pPr>
+      <w:ins w:id="45" w:author="Windows User" w:date="2018-03-16T11:25:00Z">
+        <w:r>
+          <w:rPr>
+            <w:lang w:val="ru-RU"/>
+          </w:rPr>
+          <w:t>3)Создать</w:t>
+        </w:r>
+        <w:r>
+          <w:rPr>
+            <w:lang w:val="ru-RU"/>
+          </w:rPr>
+          <w:t xml:space="preserve"> </w:t>
+        </w:r>
+        <w:r>
+          <w:t>template</w:t>
+        </w:r>
+        <w:r>
+          <w:rPr>
+            <w:lang w:val="ru-RU"/>
+          </w:rPr>
+          <w:t>/</w:t>
+        </w:r>
+        <w:r>
+          <w:t>page</w:t>
+        </w:r>
+        <w:r>
+          <w:rPr>
+            <w:lang w:val="ru-RU"/>
+          </w:rPr>
+          <w:t>_</w:t>
+        </w:r>
+        <w:r>
+          <w:t>template</w:t>
+        </w:r>
+        <w:r>
+          <w:rPr>
+            <w:lang w:val="ru-RU"/>
+          </w:rPr>
+          <w:t>.</w:t>
+        </w:r>
+        <w:proofErr w:type="spellStart"/>
+        <w:r>
+          <w:t>jsp</w:t>
+        </w:r>
+        <w:proofErr w:type="spellEnd"/>
+        <w:r>
+          <w:rPr>
+            <w:lang w:val="ru-RU"/>
+          </w:rPr>
+          <w:t xml:space="preserve"> </w:t>
+        </w:r>
+        <w:r>
+          <w:rPr>
+            <w:lang w:val="ru-RU"/>
+          </w:rPr>
+          <w:t xml:space="preserve">и </w:t>
+        </w:r>
+        <w:r>
+          <w:rPr>
+            <w:lang w:val="ru-RU"/>
+          </w:rPr>
+          <w:t xml:space="preserve"> </w:t>
+        </w:r>
+      </w:ins>
       <w:r>
         <w:rPr>
           <w:lang w:val="ru-RU"/>
@@ -5073,6 +5595,12 @@
         <w:t>добавить</w:t>
       </w:r>
       <w:r>
+        <w:rPr>
+          <w:lang w:val="ru-RU"/>
+          <w:rPrChange w:id="46" w:author="Windows User" w:date="2018-03-16T11:25:00Z">
+            <w:rPr/>
+          </w:rPrChange>
+        </w:rPr>
         <w:t xml:space="preserve"> </w:t>
       </w:r>
       <w:r>
@@ -5082,6 +5610,12 @@
         <w:t>необходимый</w:t>
       </w:r>
       <w:r>
+        <w:rPr>
+          <w:lang w:val="ru-RU"/>
+          <w:rPrChange w:id="47" w:author="Windows User" w:date="2018-03-16T11:25:00Z">
+            <w:rPr/>
+          </w:rPrChange>
+        </w:rPr>
         <w:t xml:space="preserve"> </w:t>
       </w:r>
       <w:r>
@@ -5091,6 +5625,12 @@
         <w:t>минимум</w:t>
       </w:r>
       <w:r>
+        <w:rPr>
+          <w:lang w:val="ru-RU"/>
+          <w:rPrChange w:id="48" w:author="Windows User" w:date="2018-03-16T11:25:00Z">
+            <w:rPr/>
+          </w:rPrChange>
+        </w:rPr>
         <w:t xml:space="preserve"> </w:t>
       </w:r>
       <w:r>
@@ -5100,6 +5640,12 @@
         <w:t>на</w:t>
       </w:r>
       <w:r>
+        <w:rPr>
+          <w:lang w:val="ru-RU"/>
+          <w:rPrChange w:id="49" w:author="Windows User" w:date="2018-03-16T11:25:00Z">
+            <w:rPr/>
+          </w:rPrChange>
+        </w:rPr>
         <w:t xml:space="preserve"> </w:t>
       </w:r>
       <w:proofErr w:type="spellStart"/>
@@ -5131,20 +5677,62 @@
         </w:tabs>
         <w:spacing w:after="0" w:line="240" w:lineRule="auto"/>
         <w:rPr>
+          <w:rFonts w:ascii="Courier New" w:hAnsi="Courier New"/>
+          <w:color w:val="333333"/>
+          <w:sz w:val="21"/>
+          <w:lang w:val="ru-RU"/>
+          <w:rPrChange w:id="50" w:author="Windows User" w:date="2018-03-16T11:25:00Z">
+            <w:rPr>
+              <w:rFonts w:ascii="Courier New" w:eastAsia="Times New Roman" w:hAnsi="Courier New" w:cs="Courier New"/>
+              <w:color w:val="333333"/>
+              <w:sz w:val="21"/>
+              <w:szCs w:val="21"/>
+            </w:rPr>
+          </w:rPrChange>
+        </w:rPr>
+      </w:pPr>
+      <w:r>
+        <w:rPr>
+          <w:rFonts w:ascii="Courier New" w:hAnsi="Courier New"/>
+          <w:color w:val="333333"/>
+          <w:sz w:val="21"/>
+          <w:lang w:val="ru-RU"/>
+          <w:rPrChange w:id="51" w:author="Windows User" w:date="2018-03-16T11:25:00Z">
+            <w:rPr>
+              <w:rFonts w:ascii="Courier New" w:eastAsia="Times New Roman" w:hAnsi="Courier New" w:cs="Courier New"/>
+              <w:color w:val="333333"/>
+              <w:sz w:val="21"/>
+              <w:szCs w:val="21"/>
+            </w:rPr>
+          </w:rPrChange>
+        </w:rPr>
+        <w:t>&lt;</w:t>
+      </w:r>
+      <w:r>
+        <w:rPr>
           <w:rFonts w:ascii="Courier New" w:eastAsia="Times New Roman" w:hAnsi="Courier New" w:cs="Courier New"/>
           <w:color w:val="333333"/>
           <w:sz w:val="21"/>
           <w:szCs w:val="21"/>
         </w:rPr>
-      </w:pPr>
-      <w:r>
-        <w:rPr>
-          <w:rFonts w:ascii="Courier New" w:eastAsia="Times New Roman" w:hAnsi="Courier New" w:cs="Courier New"/>
+        <w:t>html</w:t>
+      </w:r>
+      <w:r>
+        <w:rPr>
+          <w:rFonts w:ascii="Courier New" w:hAnsi="Courier New"/>
           <w:color w:val="333333"/>
           <w:sz w:val="21"/>
-          <w:szCs w:val="21"/>
-        </w:rPr>
-        <w:t>&lt;html&gt;</w:t>
+          <w:lang w:val="ru-RU"/>
+          <w:rPrChange w:id="52" w:author="Windows User" w:date="2018-03-16T11:25:00Z">
+            <w:rPr>
+              <w:rFonts w:ascii="Courier New" w:eastAsia="Times New Roman" w:hAnsi="Courier New" w:cs="Courier New"/>
+              <w:color w:val="333333"/>
+              <w:sz w:val="21"/>
+              <w:szCs w:val="21"/>
+            </w:rPr>
+          </w:rPrChange>
+        </w:rPr>
+        <w:t>&gt;</w:t>
       </w:r>
     </w:p>
     <w:p>
@@ -5178,12 +5766,29 @@
       </w:pPr>
       <w:r>
         <w:rPr>
+          <w:rFonts w:ascii="Courier New" w:hAnsi="Courier New"/>
+          <w:color w:val="333333"/>
+          <w:sz w:val="21"/>
+          <w:lang w:val="ru-RU"/>
+          <w:rPrChange w:id="53" w:author="Windows User" w:date="2018-03-16T11:25:00Z">
+            <w:rPr>
+              <w:rFonts w:ascii="Courier New" w:eastAsia="Times New Roman" w:hAnsi="Courier New" w:cs="Courier New"/>
+              <w:color w:val="333333"/>
+              <w:sz w:val="21"/>
+              <w:szCs w:val="21"/>
+            </w:rPr>
+          </w:rPrChange>
+        </w:rPr>
+        <w:t xml:space="preserve">  </w:t>
+      </w:r>
+      <w:r>
+        <w:rPr>
           <w:rFonts w:ascii="Courier New" w:eastAsia="Times New Roman" w:hAnsi="Courier New" w:cs="Courier New"/>
           <w:color w:val="333333"/>
           <w:sz w:val="21"/>
           <w:szCs w:val="21"/>
         </w:rPr>
-        <w:t xml:space="preserve">  &lt;head&gt;</w:t>
+        <w:t>&lt;head&gt;</w:t>
       </w:r>
     </w:p>
     <w:p>
@@ -5222,9 +5827,8 @@
           <w:sz w:val="21"/>
           <w:szCs w:val="21"/>
         </w:rPr>
-        <w:t xml:space="preserve">    &lt;title&gt;&lt;</w:t>
-      </w:r>
-      <w:proofErr w:type="spellStart"/>
+        <w:t xml:space="preserve">    &lt;</w:t>
+      </w:r>
       <w:proofErr w:type="gramStart"/>
       <w:r>
         <w:rPr>
@@ -5233,10 +5837,29 @@
           <w:sz w:val="21"/>
           <w:szCs w:val="21"/>
         </w:rPr>
+        <w:t>title</w:t>
+      </w:r>
+      <w:proofErr w:type="gramEnd"/>
+      <w:r>
+        <w:rPr>
+          <w:rFonts w:ascii="Courier New" w:eastAsia="Times New Roman" w:hAnsi="Courier New" w:cs="Courier New"/>
+          <w:color w:val="333333"/>
+          <w:sz w:val="21"/>
+          <w:szCs w:val="21"/>
+        </w:rPr>
+        <w:t>&gt;&lt;</w:t>
+      </w:r>
+      <w:proofErr w:type="spellStart"/>
+      <w:r>
+        <w:rPr>
+          <w:rFonts w:ascii="Courier New" w:eastAsia="Times New Roman" w:hAnsi="Courier New" w:cs="Courier New"/>
+          <w:color w:val="333333"/>
+          <w:sz w:val="21"/>
+          <w:szCs w:val="21"/>
+        </w:rPr>
         <w:t>sitemesh:write</w:t>
       </w:r>
       <w:proofErr w:type="spellEnd"/>
-      <w:proofErr w:type="gramEnd"/>
       <w:r>
         <w:rPr>
           <w:rFonts w:ascii="Courier New" w:eastAsia="Times New Roman" w:hAnsi="Courier New" w:cs="Courier New"/>
@@ -5286,7 +5909,6 @@
         <w:t xml:space="preserve">    &lt;</w:t>
       </w:r>
       <w:proofErr w:type="spellStart"/>
-      <w:proofErr w:type="gramStart"/>
       <w:r>
         <w:rPr>
           <w:rFonts w:ascii="Courier New" w:eastAsia="Times New Roman" w:hAnsi="Courier New" w:cs="Courier New"/>
@@ -5294,7 +5916,17 @@
           <w:sz w:val="21"/>
           <w:szCs w:val="21"/>
         </w:rPr>
-        <w:t>sitemesh:write</w:t>
+        <w:t>sitemesh</w:t>
+      </w:r>
+      <w:proofErr w:type="gramStart"/>
+      <w:r>
+        <w:rPr>
+          <w:rFonts w:ascii="Courier New" w:eastAsia="Times New Roman" w:hAnsi="Courier New" w:cs="Courier New"/>
+          <w:color w:val="333333"/>
+          <w:sz w:val="21"/>
+          <w:szCs w:val="21"/>
+        </w:rPr>
+        <w:t>:write</w:t>
       </w:r>
       <w:proofErr w:type="spellEnd"/>
       <w:proofErr w:type="gramEnd"/>
@@ -5425,7 +6057,6 @@
         <w:t xml:space="preserve">    &lt;</w:t>
       </w:r>
       <w:proofErr w:type="spellStart"/>
-      <w:proofErr w:type="gramStart"/>
       <w:r>
         <w:rPr>
           <w:rFonts w:ascii="Courier New" w:eastAsia="Times New Roman" w:hAnsi="Courier New" w:cs="Courier New"/>
@@ -5433,7 +6064,17 @@
           <w:sz w:val="21"/>
           <w:szCs w:val="21"/>
         </w:rPr>
-        <w:t>sitemesh:write</w:t>
+        <w:t>sitemesh</w:t>
+      </w:r>
+      <w:proofErr w:type="gramStart"/>
+      <w:r>
+        <w:rPr>
+          <w:rFonts w:ascii="Courier New" w:eastAsia="Times New Roman" w:hAnsi="Courier New" w:cs="Courier New"/>
+          <w:color w:val="333333"/>
+          <w:sz w:val="21"/>
+          <w:szCs w:val="21"/>
+        </w:rPr>
+        <w:t>:write</w:t>
       </w:r>
       <w:proofErr w:type="spellEnd"/>
       <w:proofErr w:type="gramEnd"/>
@@ -5848,7 +6489,11 @@
     <w:p>
       <w:pPr>
         <w:rPr>
-          <w:lang w:val="ru-RU"/>
+          <w:ins w:id="54" w:author="Windows User" w:date="2018-03-16T11:25:00Z"/>
+          <w:rFonts w:ascii="Consolas" w:hAnsi="Consolas" w:cs="Consolas"/>
+          <w:color w:val="008080"/>
+          <w:sz w:val="20"/>
+          <w:szCs w:val="20"/>
         </w:rPr>
       </w:pPr>
       <w:r>
@@ -5881,8 +6526,35 @@
         </w:rPr>
         <w:t>&gt;</w:t>
       </w:r>
-      <w:bookmarkStart w:id="0" w:name="_GoBack"/>
-      <w:bookmarkEnd w:id="0"/>
+    </w:p>
+    <w:p>
+      <w:pPr>
+        <w:rPr>
+          <w:ins w:id="55" w:author="Windows User" w:date="2018-03-16T11:25:00Z"/>
+          <w:rFonts w:ascii="Consolas" w:hAnsi="Consolas" w:cs="Consolas"/>
+          <w:color w:val="008080"/>
+          <w:sz w:val="20"/>
+          <w:szCs w:val="20"/>
+        </w:rPr>
+      </w:pPr>
+    </w:p>
+    <w:p>
+      <w:pPr>
+        <w:rPr>
+          <w:lang w:val="ru-RU"/>
+        </w:rPr>
+      </w:pPr>
+      <w:ins w:id="56" w:author="Windows User" w:date="2018-03-16T11:25:00Z">
+        <w:r>
+          <w:rPr>
+            <w:lang w:val="ru-RU"/>
+          </w:rPr>
+          <w:t xml:space="preserve">Добавить </w:t>
+        </w:r>
+        <w:r>
+          <w:t xml:space="preserve"> </w:t>
+        </w:r>
+      </w:ins>
     </w:p>
     <w:sectPr>
       <w:pgSz w:w="12240" w:h="15840"/>
@@ -5895,7 +6567,7 @@
 </file>
 
 <file path=word/numbering.xml><?xml version="1.0" encoding="utf-8"?>
-<w:numbering xmlns:wpc="http://schemas.microsoft.com/office/word/2010/wordprocessingCanvas" xmlns:cx="http://schemas.microsoft.com/office/drawing/2014/chartex" xmlns:mc="http://schemas.openxmlformats.org/markup-compatibility/2006" xmlns:o="urn:schemas-microsoft-com:office:office" xmlns:r="http://schemas.openxmlformats.org/officeDocument/2006/relationships" xmlns:m="http://schemas.openxmlformats.org/officeDocument/2006/math" xmlns:v="urn:schemas-microsoft-com:vml" xmlns:wp14="http://schemas.microsoft.com/office/word/2010/wordprocessingDrawing" xmlns:wp="http://schemas.openxmlformats.org/drawingml/2006/wordprocessingDrawing" xmlns:w10="urn:schemas-microsoft-com:office:word" xmlns:w="http://schemas.openxmlformats.org/wordprocessingml/2006/main" xmlns:w14="http://schemas.microsoft.com/office/word/2010/wordml" xmlns:w15="http://schemas.microsoft.com/office/word/2012/wordml" xmlns:w16se="http://schemas.microsoft.com/office/word/2015/wordml/symex" xmlns:wpg="http://schemas.microsoft.com/office/word/2010/wordprocessingGroup" xmlns:wpi="http://schemas.microsoft.com/office/word/2010/wordprocessingInk" xmlns:wne="http://schemas.microsoft.com/office/word/2006/wordml" xmlns:wps="http://schemas.microsoft.com/office/word/2010/wordprocessingShape" mc:Ignorable="w14 w15 w16se wp14">
+<w:numbering xmlns:wpc="http://schemas.microsoft.com/office/word/2010/wordprocessingCanvas" xmlns:mc="http://schemas.openxmlformats.org/markup-compatibility/2006" xmlns:o="urn:schemas-microsoft-com:office:office" xmlns:r="http://schemas.openxmlformats.org/officeDocument/2006/relationships" xmlns:m="http://schemas.openxmlformats.org/officeDocument/2006/math" xmlns:v="urn:schemas-microsoft-com:vml" xmlns:wp14="http://schemas.microsoft.com/office/word/2010/wordprocessingDrawing" xmlns:wp="http://schemas.openxmlformats.org/drawingml/2006/wordprocessingDrawing" xmlns:w10="urn:schemas-microsoft-com:office:word" xmlns:w="http://schemas.openxmlformats.org/wordprocessingml/2006/main" xmlns:w14="http://schemas.microsoft.com/office/word/2010/wordml" xmlns:w15="http://schemas.microsoft.com/office/word/2012/wordml" xmlns:wpg="http://schemas.microsoft.com/office/word/2010/wordprocessingGroup" xmlns:wpi="http://schemas.microsoft.com/office/word/2010/wordprocessingInk" xmlns:wne="http://schemas.microsoft.com/office/word/2006/wordml" xmlns:wps="http://schemas.microsoft.com/office/word/2010/wordprocessingShape" mc:Ignorable="w14 w15 wp14">
   <w:abstractNum w:abstractNumId="0" w15:restartNumberingAfterBreak="0">
     <w:nsid w:val="4BEF537E"/>
     <w:multiLevelType w:val="multilevel"/>
@@ -6044,7 +6716,7 @@
 </file>
 
 <file path=word/styles.xml><?xml version="1.0" encoding="utf-8"?>
-<w:styles xmlns:mc="http://schemas.openxmlformats.org/markup-compatibility/2006" xmlns:r="http://schemas.openxmlformats.org/officeDocument/2006/relationships" xmlns:w="http://schemas.openxmlformats.org/wordprocessingml/2006/main" xmlns:w14="http://schemas.microsoft.com/office/word/2010/wordml" xmlns:w15="http://schemas.microsoft.com/office/word/2012/wordml" xmlns:w16se="http://schemas.microsoft.com/office/word/2015/wordml/symex" mc:Ignorable="w14 w15 w16se">
+<w:styles xmlns:mc="http://schemas.openxmlformats.org/markup-compatibility/2006" xmlns:r="http://schemas.openxmlformats.org/officeDocument/2006/relationships" xmlns:w="http://schemas.openxmlformats.org/wordprocessingml/2006/main" xmlns:w14="http://schemas.microsoft.com/office/word/2010/wordml" xmlns:w15="http://schemas.microsoft.com/office/word/2012/wordml" mc:Ignorable="w14 w15">
   <w:docDefaults>
     <w:rPrDefault>
       <w:rPr>
@@ -6685,6 +7357,46 @@
       <w:bCs/>
     </w:rPr>
   </w:style>
+  <w:style w:type="paragraph" w:styleId="BalloonText">
+    <w:name w:val="Balloon Text"/>
+    <w:basedOn w:val="Normal"/>
+    <w:link w:val="BalloonTextChar"/>
+    <w:uiPriority w:val="99"/>
+    <w:semiHidden/>
+    <w:unhideWhenUsed/>
+    <w:rsid w:val="007724D9"/>
+    <w:pPr>
+      <w:spacing w:after="0" w:line="240" w:lineRule="auto"/>
+    </w:pPr>
+    <w:rPr>
+      <w:rFonts w:ascii="Segoe UI" w:hAnsi="Segoe UI" w:cs="Segoe UI"/>
+      <w:sz w:val="18"/>
+      <w:szCs w:val="18"/>
+    </w:rPr>
+  </w:style>
+  <w:style w:type="character" w:customStyle="1" w:styleId="BalloonTextChar">
+    <w:name w:val="Balloon Text Char"/>
+    <w:basedOn w:val="DefaultParagraphFont"/>
+    <w:link w:val="BalloonText"/>
+    <w:uiPriority w:val="99"/>
+    <w:semiHidden/>
+    <w:rsid w:val="007724D9"/>
+    <w:rPr>
+      <w:rFonts w:ascii="Segoe UI" w:hAnsi="Segoe UI" w:cs="Segoe UI"/>
+      <w:sz w:val="18"/>
+      <w:szCs w:val="18"/>
+    </w:rPr>
+  </w:style>
+  <w:style w:type="paragraph" w:styleId="Revision">
+    <w:name w:val="Revision"/>
+    <w:hidden/>
+    <w:uiPriority w:val="99"/>
+    <w:semiHidden/>
+    <w:rsid w:val="007724D9"/>
+    <w:pPr>
+      <w:spacing w:after="0" w:line="240" w:lineRule="auto"/>
+    </w:pPr>
+  </w:style>
 </w:styles>
 </file>
 

</xml_diff>